<commit_message>
update picture status, add new folks
</commit_message>
<xml_diff>
--- a/NWFLUG/mtg-2016-07-11/known-attendees.docx
+++ b/NWFLUG/mtg-2016-07-11/known-attendees.docx
@@ -1137,6 +1137,13 @@
                 <w:shd w:val="clear" w:color="auto" w:fill="FFFFFF"/>
               </w:rPr>
             </w:pPr>
+            <w:r>
+              <w:rPr>
+                <w:rFonts w:cs="Times New Roman"/>
+                <w:shd w:val="clear" w:color="auto" w:fill="FFFFFF"/>
+              </w:rPr>
+              <w:t>P</w:t>
+            </w:r>
           </w:p>
         </w:tc>
       </w:tr>
@@ -1467,6 +1474,13 @@
                 <w:shd w:val="clear" w:color="auto" w:fill="FFFFFF"/>
               </w:rPr>
             </w:pPr>
+            <w:r>
+              <w:rPr>
+                <w:rFonts w:cs="Times New Roman"/>
+                <w:shd w:val="clear" w:color="auto" w:fill="FFFFFF"/>
+              </w:rPr>
+              <w:t>P</w:t>
+            </w:r>
           </w:p>
         </w:tc>
       </w:tr>
@@ -3517,6 +3531,13 @@
                 <w:shd w:val="clear" w:color="auto" w:fill="FFFFFF"/>
               </w:rPr>
             </w:pPr>
+            <w:r>
+              <w:rPr>
+                <w:rFonts w:cs="Times New Roman"/>
+                <w:shd w:val="clear" w:color="auto" w:fill="FFFFFF"/>
+              </w:rPr>
+              <w:t>P</w:t>
+            </w:r>
           </w:p>
         </w:tc>
       </w:tr>
@@ -4304,6 +4325,12 @@
                 <w:rFonts w:cs="Times New Roman"/>
               </w:rPr>
             </w:pPr>
+            <w:r>
+              <w:rPr>
+                <w:rFonts w:cs="Times New Roman"/>
+              </w:rPr>
+              <w:t>P</w:t>
+            </w:r>
           </w:p>
         </w:tc>
       </w:tr>

</xml_diff>